<commit_message>
Added auto-generating Anketa.docx file
</commit_message>
<xml_diff>
--- a/src/main/resources/static/files/Anketa.docx
+++ b/src/main/resources/static/files/Anketa.docx
@@ -14,8 +14,6 @@
           <w:szCs w:val="56"/>
         </w:rPr>
       </w:pPr>
-      <w:bookmarkStart w:id="0" w:name="_GoBack"/>
-      <w:bookmarkEnd w:id="0"/>
       <w:r>
         <w:rPr>
           <w:noProof/>
@@ -275,6 +273,7 @@
           <w:bCs/>
           <w:sz w:val="20"/>
           <w:szCs w:val="24"/>
+          <w:lang w:val="en-US"/>
         </w:rPr>
       </w:pPr>
       <w:r>
@@ -577,30 +576,8 @@
       <w:r>
         <w:rPr>
           <w:sz w:val="16"/>
-          <w:u w:val="single"/>
-        </w:rPr>
-        <w:tab/>
-      </w:r>
-      <w:r>
-        <w:rPr>
-          <w:szCs w:val="24"/>
-          <w:u w:val="single"/>
-        </w:rPr>
-        <w:tab/>
-      </w:r>
-      <w:r>
-        <w:rPr>
-          <w:szCs w:val="24"/>
-          <w:u w:val="single"/>
-        </w:rPr>
-        <w:tab/>
-      </w:r>
-      <w:r>
-        <w:rPr>
-          <w:sz w:val="16"/>
-          <w:u w:val="single"/>
-        </w:rPr>
-        <w:t xml:space="preserve">      </w:t>
+        </w:rPr>
+        <w:t>______________________________</w:t>
       </w:r>
       <w:r>
         <w:rPr>
@@ -635,6 +612,7 @@
           <w:szCs w:val="24"/>
         </w:rPr>
       </w:pPr>
+      <w:proofErr w:type="gramStart"/>
       <w:r>
         <w:rPr>
           <w:szCs w:val="24"/>
@@ -657,13 +635,80 @@
         <w:rPr>
           <w:szCs w:val="24"/>
         </w:rPr>
-        <w:t xml:space="preserve">                           </w:t>
-      </w:r>
-      <w:r>
-        <w:rPr>
-          <w:szCs w:val="24"/>
-        </w:rPr>
-        <w:t>серия _____ № ___________, выдан __________________________________</w:t>
+        <w:t xml:space="preserve">  </w:t>
+      </w:r>
+      <w:proofErr w:type="gramEnd"/>
+      <w:r>
+        <w:rPr>
+          <w:szCs w:val="24"/>
+        </w:rPr>
+        <w:t xml:space="preserve">                         </w:t>
+      </w:r>
+      <w:r>
+        <w:rPr>
+          <w:szCs w:val="24"/>
+        </w:rPr>
+        <w:t>серия</w:t>
+      </w:r>
+      <w:r>
+        <w:rPr>
+          <w:szCs w:val="24"/>
+        </w:rPr>
+        <w:t xml:space="preserve"> </w:t>
+      </w:r>
+      <w:r>
+        <w:rPr>
+          <w:szCs w:val="24"/>
+        </w:rPr>
+        <w:t>_____</w:t>
+      </w:r>
+      <w:r>
+        <w:rPr>
+          <w:szCs w:val="24"/>
+        </w:rPr>
+        <w:t xml:space="preserve"> </w:t>
+      </w:r>
+      <w:r>
+        <w:rPr>
+          <w:szCs w:val="24"/>
+        </w:rPr>
+        <w:t>№</w:t>
+      </w:r>
+      <w:r>
+        <w:rPr>
+          <w:szCs w:val="24"/>
+        </w:rPr>
+        <w:t xml:space="preserve"> </w:t>
+      </w:r>
+      <w:r>
+        <w:rPr>
+          <w:szCs w:val="24"/>
+        </w:rPr>
+        <w:t>___________,</w:t>
+      </w:r>
+      <w:r>
+        <w:rPr>
+          <w:szCs w:val="24"/>
+        </w:rPr>
+        <w:t xml:space="preserve"> </w:t>
+      </w:r>
+      <w:r>
+        <w:rPr>
+          <w:szCs w:val="24"/>
+        </w:rPr>
+        <w:t>выдан</w:t>
+      </w:r>
+      <w:r>
+        <w:rPr>
+          <w:szCs w:val="24"/>
+        </w:rPr>
+        <w:t xml:space="preserve"> </w:t>
+      </w:r>
+      <w:r>
+        <w:rPr>
+          <w:szCs w:val="24"/>
+        </w:rPr>
+        <w:t>__________________________________</w:t>
       </w:r>
       <w:r>
         <w:rPr>
@@ -761,6 +806,8 @@
         </w:rPr>
         <w:t>и</w:t>
       </w:r>
+      <w:bookmarkStart w:id="0" w:name="_GoBack"/>
+      <w:bookmarkEnd w:id="0"/>
       <w:r>
         <w:rPr>
           <w:szCs w:val="24"/>
@@ -804,16 +851,16 @@
         <mc:AlternateContent>
           <mc:Choice Requires="wps">
             <w:drawing>
-              <wp:anchor distT="0" distB="0" distL="114300" distR="114300" simplePos="0" relativeHeight="251648512" behindDoc="0" locked="0" layoutInCell="1" allowOverlap="1" wp14:anchorId="63BFA221" wp14:editId="2A2CDD88">
+              <wp:anchor distT="0" distB="0" distL="114300" distR="114300" simplePos="0" relativeHeight="251648512" behindDoc="0" locked="0" layoutInCell="1" allowOverlap="1" wp14:anchorId="63BFA221" wp14:editId="155F7DAA">
                 <wp:simplePos x="0" y="0"/>
                 <wp:positionH relativeFrom="column">
-                  <wp:posOffset>-118110</wp:posOffset>
+                  <wp:posOffset>-62865</wp:posOffset>
                 </wp:positionH>
                 <wp:positionV relativeFrom="paragraph">
-                  <wp:posOffset>124460</wp:posOffset>
+                  <wp:posOffset>74227</wp:posOffset>
                 </wp:positionV>
-                <wp:extent cx="608965" cy="161925"/>
-                <wp:effectExtent l="0" t="1270" r="635" b="0"/>
+                <wp:extent cx="608965" cy="585511"/>
+                <wp:effectExtent l="0" t="0" r="0" b="5080"/>
                 <wp:wrapNone/>
                 <wp:docPr id="5" name="Text Box 27"/>
                 <wp:cNvGraphicFramePr>
@@ -828,7 +875,7 @@
                       <wps:spPr bwMode="auto">
                         <a:xfrm>
                           <a:off x="0" y="0"/>
-                          <a:ext cx="608965" cy="161925"/>
+                          <a:ext cx="608965" cy="585511"/>
                         </a:xfrm>
                         <a:prstGeom prst="rect">
                           <a:avLst/>
@@ -898,7 +945,7 @@
                 <v:stroke joinstyle="miter"/>
                 <v:path gradientshapeok="t" o:connecttype="rect"/>
               </v:shapetype>
-              <v:shape id="Text Box 27" o:spid="_x0000_s1026" type="#_x0000_t202" style="position:absolute;margin-left:-9.3pt;margin-top:9.8pt;width:47.95pt;height:12.75pt;z-index:251648512;visibility:visible;mso-wrap-style:square;mso-width-percent:0;mso-height-percent:0;mso-wrap-distance-left:9pt;mso-wrap-distance-top:0;mso-wrap-distance-right:9pt;mso-wrap-distance-bottom:0;mso-position-horizontal:absolute;mso-position-horizontal-relative:text;mso-position-vertical:absolute;mso-position-vertical-relative:text;mso-width-percent:0;mso-height-percent:0;mso-width-relative:page;mso-height-relative:page;v-text-anchor:top" o:gfxdata="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" filled="f" stroked="f">
+              <v:shape id="Text Box 27" o:spid="_x0000_s1026" type="#_x0000_t202" style="position:absolute;margin-left:-4.95pt;margin-top:5.85pt;width:47.95pt;height:46.1pt;z-index:251648512;visibility:visible;mso-wrap-style:square;mso-width-percent:0;mso-height-percent:0;mso-wrap-distance-left:9pt;mso-wrap-distance-top:0;mso-wrap-distance-right:9pt;mso-wrap-distance-bottom:0;mso-position-horizontal:absolute;mso-position-horizontal-relative:text;mso-position-vertical:absolute;mso-position-vertical-relative:text;mso-width-percent:0;mso-height-percent:0;mso-width-relative:page;mso-height-relative:page;v-text-anchor:top" o:gfxdata="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" filled="f" stroked="f">
                 <v:textbox>
                   <w:txbxContent>
                     <w:p>
@@ -1114,7 +1161,19 @@
         <w:rPr>
           <w:szCs w:val="24"/>
         </w:rPr>
-        <w:t xml:space="preserve">             </w:t>
+        <w:t xml:space="preserve">     </w:t>
+      </w:r>
+      <w:r>
+        <w:rPr>
+          <w:szCs w:val="24"/>
+        </w:rPr>
+        <w:t xml:space="preserve">   </w:t>
+      </w:r>
+      <w:r>
+        <w:rPr>
+          <w:szCs w:val="24"/>
+        </w:rPr>
+        <w:t xml:space="preserve">     </w:t>
       </w:r>
       <w:r>
         <w:rPr>

</xml_diff>